<commit_message>
update write up file
</commit_message>
<xml_diff>
--- a/THE CARS ETL Write up.docx
+++ b/THE CARS ETL Write up.docx
@@ -367,6 +367,59 @@
       <w:r>
         <w:t xml:space="preserve"> database. Once the data was loaded into the SQL database queries can be ran to answer questions that we have about the value of new and used cars.</w:t>
       </w:r>
+    </w:p>
+    <w:p/>
+    <w:p>
+      <w:pPr>
+        <w:jc w:val="center"/>
+      </w:pPr>
+      <w:r>
+        <w:rPr>
+          <w:noProof/>
+        </w:rPr>
+        <w:drawing>
+          <wp:inline distT="0" distB="0" distL="0" distR="0" wp14:anchorId="39A71720" wp14:editId="06E24BD1">
+            <wp:extent cx="2051050" cy="2259360"/>
+            <wp:effectExtent l="19050" t="19050" r="25400" b="26670"/>
+            <wp:docPr id="4" name="Picture 4"/>
+            <wp:cNvGraphicFramePr>
+              <a:graphicFrameLocks xmlns:a="http://schemas.openxmlformats.org/drawingml/2006/main" noChangeAspect="1"/>
+            </wp:cNvGraphicFramePr>
+            <a:graphic xmlns:a="http://schemas.openxmlformats.org/drawingml/2006/main">
+              <a:graphicData uri="http://schemas.openxmlformats.org/drawingml/2006/picture">
+                <pic:pic xmlns:pic="http://schemas.openxmlformats.org/drawingml/2006/picture">
+                  <pic:nvPicPr>
+                    <pic:cNvPr id="1" name=""/>
+                    <pic:cNvPicPr/>
+                  </pic:nvPicPr>
+                  <pic:blipFill>
+                    <a:blip r:embed="rId8"/>
+                    <a:stretch>
+                      <a:fillRect/>
+                    </a:stretch>
+                  </pic:blipFill>
+                  <pic:spPr>
+                    <a:xfrm>
+                      <a:off x="0" y="0"/>
+                      <a:ext cx="2061418" cy="2270781"/>
+                    </a:xfrm>
+                    <a:prstGeom prst="rect">
+                      <a:avLst/>
+                    </a:prstGeom>
+                    <a:ln>
+                      <a:solidFill>
+                        <a:schemeClr val="tx1"/>
+                      </a:solidFill>
+                    </a:ln>
+                  </pic:spPr>
+                </pic:pic>
+              </a:graphicData>
+            </a:graphic>
+          </wp:inline>
+        </w:drawing>
+      </w:r>
+    </w:p>
+    <w:p>
       <w:bookmarkStart w:id="0" w:name="_GoBack"/>
       <w:bookmarkEnd w:id="0"/>
     </w:p>
@@ -597,6 +650,7 @@
     <w:lsdException w:name="HTML Sample" w:semiHidden="1" w:unhideWhenUsed="1"/>
     <w:lsdException w:name="HTML Typewriter" w:semiHidden="1" w:unhideWhenUsed="1"/>
     <w:lsdException w:name="HTML Variable" w:semiHidden="1" w:unhideWhenUsed="1"/>
+    <w:lsdException w:name="Normal Table" w:semiHidden="1" w:unhideWhenUsed="1"/>
     <w:lsdException w:name="annotation subject" w:semiHidden="1" w:unhideWhenUsed="1"/>
     <w:lsdException w:name="No List" w:semiHidden="1" w:unhideWhenUsed="1"/>
     <w:lsdException w:name="Outline List 1" w:semiHidden="1" w:unhideWhenUsed="1"/>
@@ -643,8 +697,10 @@
     <w:lsdException w:name="Table Subtle 2" w:semiHidden="1" w:unhideWhenUsed="1"/>
     <w:lsdException w:name="Table Web 1" w:semiHidden="1" w:unhideWhenUsed="1"/>
     <w:lsdException w:name="Table Web 2" w:semiHidden="1" w:unhideWhenUsed="1"/>
+    <w:lsdException w:name="Table Web 3" w:semiHidden="1" w:unhideWhenUsed="1"/>
     <w:lsdException w:name="Balloon Text" w:semiHidden="1" w:unhideWhenUsed="1"/>
     <w:lsdException w:name="Table Grid" w:uiPriority="39"/>
+    <w:lsdException w:name="Table Theme" w:semiHidden="1" w:unhideWhenUsed="1"/>
     <w:lsdException w:name="Placeholder Text" w:semiHidden="1"/>
     <w:lsdException w:name="No Spacing" w:uiPriority="1" w:qFormat="1"/>
     <w:lsdException w:name="Light Shading" w:uiPriority="60"/>

</xml_diff>